<commit_message>
Get those captions right
</commit_message>
<xml_diff>
--- a/documentation/Authoring setup/sync shared folder.docx
+++ b/documentation/Authoring setup/sync shared folder.docx
@@ -10,6 +10,7 @@
         <w:t>Syncing a shared folder</w:t>
       </w:r>
     </w:p>
+    <w:p/>
     <w:p>
       <w:pPr>
         <w:pStyle w:val="Heading1"/>
@@ -80,7 +81,15 @@
         <w:t>more easily curate an engaging online learning environment in</w:t>
       </w:r>
       <w:r>
-        <w:t xml:space="preserve"> Learning@Griffith (Blackboard)</w:t>
+        <w:t xml:space="preserve"> </w:t>
+      </w:r>
+      <w:proofErr w:type="spellStart"/>
+      <w:r>
+        <w:t>Learning@Griffith</w:t>
+      </w:r>
+      <w:proofErr w:type="spellEnd"/>
+      <w:r>
+        <w:t xml:space="preserve"> (Blackboard)</w:t>
       </w:r>
       <w:r>
         <w:t>.</w:t>
@@ -167,7 +176,15 @@
     </w:p>
     <w:p>
       <w:r>
-        <w:t>How to use this shared folder to curate the learning environment in Learning@Griffith is handled in other resources.</w:t>
+        <w:t xml:space="preserve">How to use this shared folder to curate the learning environment in </w:t>
+      </w:r>
+      <w:proofErr w:type="spellStart"/>
+      <w:r>
+        <w:t>Learning@Griffith</w:t>
+      </w:r>
+      <w:proofErr w:type="spellEnd"/>
+      <w:r>
+        <w:t xml:space="preserve"> is handled in other resources.</w:t>
       </w:r>
     </w:p>
     <w:p>
@@ -796,14 +813,27 @@
       <w:r>
         <w:t xml:space="preserve">Figure </w:t>
       </w:r>
-      <w:fldSimple w:instr=" SEQ Figure \* ARABIC ">
-        <w:r>
-          <w:rPr>
-            <w:noProof/>
-          </w:rPr>
-          <w:t>1</w:t>
-        </w:r>
-      </w:fldSimple>
+      <w:r>
+        <w:fldChar w:fldCharType="begin"/>
+      </w:r>
+      <w:r>
+        <w:instrText xml:space="preserve"> SEQ Figure \* ARABIC </w:instrText>
+      </w:r>
+      <w:r>
+        <w:fldChar w:fldCharType="separate"/>
+      </w:r>
+      <w:r>
+        <w:rPr>
+          <w:noProof/>
+        </w:rPr>
+        <w:t>1</w:t>
+      </w:r>
+      <w:r>
+        <w:rPr>
+          <w:noProof/>
+        </w:rPr>
+        <w:fldChar w:fldCharType="end"/>
+      </w:r>
       <w:bookmarkEnd w:id="0"/>
       <w:r>
         <w:t xml:space="preserve"> - Part of the Office.com web page</w:t>
@@ -956,14 +986,27 @@
       <w:r>
         <w:t xml:space="preserve">Figure </w:t>
       </w:r>
-      <w:fldSimple w:instr=" SEQ Figure \* ARABIC ">
-        <w:r>
-          <w:rPr>
-            <w:noProof/>
-          </w:rPr>
-          <w:t>2</w:t>
-        </w:r>
-      </w:fldSimple>
+      <w:r>
+        <w:fldChar w:fldCharType="begin"/>
+      </w:r>
+      <w:r>
+        <w:instrText xml:space="preserve"> SEQ Figure \* ARABIC </w:instrText>
+      </w:r>
+      <w:r>
+        <w:fldChar w:fldCharType="separate"/>
+      </w:r>
+      <w:r>
+        <w:rPr>
+          <w:noProof/>
+        </w:rPr>
+        <w:t>2</w:t>
+      </w:r>
+      <w:r>
+        <w:rPr>
+          <w:noProof/>
+        </w:rPr>
+        <w:fldChar w:fldCharType="end"/>
+      </w:r>
       <w:bookmarkEnd w:id="1"/>
       <w:r>
         <w:t xml:space="preserve"> - Highlighting the OneDrive sync button</w:t>
@@ -1068,14 +1111,27 @@
       <w:r>
         <w:t xml:space="preserve">Figure </w:t>
       </w:r>
-      <w:fldSimple w:instr=" SEQ Figure \* ARABIC ">
-        <w:r>
-          <w:rPr>
-            <w:noProof/>
-          </w:rPr>
-          <w:t>3</w:t>
-        </w:r>
-      </w:fldSimple>
+      <w:r>
+        <w:fldChar w:fldCharType="begin"/>
+      </w:r>
+      <w:r>
+        <w:instrText xml:space="preserve"> SEQ Figure \* ARABIC </w:instrText>
+      </w:r>
+      <w:r>
+        <w:fldChar w:fldCharType="separate"/>
+      </w:r>
+      <w:r>
+        <w:rPr>
+          <w:noProof/>
+        </w:rPr>
+        <w:t>3</w:t>
+      </w:r>
+      <w:r>
+        <w:rPr>
+          <w:noProof/>
+        </w:rPr>
+        <w:fldChar w:fldCharType="end"/>
+      </w:r>
       <w:bookmarkEnd w:id="2"/>
       <w:r>
         <w:t xml:space="preserve"> - The "getting ready to sync" window</w:t>
@@ -1676,27 +1732,14 @@
       <w:r>
         <w:t xml:space="preserve">Figure </w:t>
       </w:r>
-      <w:r>
-        <w:fldChar w:fldCharType="begin"/>
-      </w:r>
-      <w:r>
-        <w:instrText xml:space="preserve"> SEQ Figure \* ARABIC </w:instrText>
-      </w:r>
-      <w:r>
-        <w:fldChar w:fldCharType="separate"/>
-      </w:r>
-      <w:r>
-        <w:rPr>
-          <w:noProof/>
-        </w:rPr>
-        <w:t>4</w:t>
-      </w:r>
-      <w:r>
-        <w:rPr>
-          <w:noProof/>
-        </w:rPr>
-        <w:fldChar w:fldCharType="end"/>
-      </w:r>
+      <w:fldSimple w:instr=" SEQ Figure \* ARABIC ">
+        <w:r>
+          <w:rPr>
+            <w:noProof/>
+          </w:rPr>
+          <w:t>4</w:t>
+        </w:r>
+      </w:fldSimple>
       <w:bookmarkEnd w:id="3"/>
       <w:r>
         <w:t xml:space="preserve"> - An example course shared folder viewed via a Web browser</w:t>
@@ -1870,27 +1913,14 @@
       <w:r>
         <w:t xml:space="preserve">Figure </w:t>
       </w:r>
-      <w:r>
-        <w:fldChar w:fldCharType="begin"/>
-      </w:r>
-      <w:r>
-        <w:instrText xml:space="preserve"> SEQ Figure \* ARABIC </w:instrText>
-      </w:r>
-      <w:r>
-        <w:fldChar w:fldCharType="separate"/>
-      </w:r>
-      <w:r>
-        <w:rPr>
-          <w:noProof/>
-        </w:rPr>
-        <w:t>5</w:t>
-      </w:r>
-      <w:r>
-        <w:rPr>
-          <w:noProof/>
-        </w:rPr>
-        <w:fldChar w:fldCharType="end"/>
-      </w:r>
+      <w:fldSimple w:instr=" SEQ Figure \* ARABIC ">
+        <w:r>
+          <w:rPr>
+            <w:noProof/>
+          </w:rPr>
+          <w:t>5</w:t>
+        </w:r>
+      </w:fldSimple>
       <w:bookmarkEnd w:id="4"/>
       <w:r>
         <w:t xml:space="preserve"> - Successful sync request asking to open OneDrive</w:t>
@@ -2054,30 +2084,14 @@
       <w:r>
         <w:t xml:space="preserve">Figure </w:t>
       </w:r>
-      <w:r>
-        <w:fldChar w:fldCharType="begin"/>
-      </w:r>
-      <w:r>
-        <w:instrText xml:space="preserve"> SEQ Figure \</w:instrText>
-      </w:r>
-      <w:r>
-        <w:instrText xml:space="preserve">* ARABIC </w:instrText>
-      </w:r>
-      <w:r>
-        <w:fldChar w:fldCharType="separate"/>
-      </w:r>
-      <w:r>
-        <w:rPr>
-          <w:noProof/>
-        </w:rPr>
-        <w:t>6</w:t>
-      </w:r>
-      <w:r>
-        <w:rPr>
-          <w:noProof/>
-        </w:rPr>
-        <w:fldChar w:fldCharType="end"/>
-      </w:r>
+      <w:fldSimple w:instr=" SEQ Figure \* ARABIC ">
+        <w:r>
+          <w:rPr>
+            <w:noProof/>
+          </w:rPr>
+          <w:t>6</w:t>
+        </w:r>
+      </w:fldSimple>
       <w:bookmarkEnd w:id="5"/>
       <w:r>
         <w:t xml:space="preserve"> - Course folder sync'd to a Mac computer</w:t>
@@ -2247,9 +2261,14 @@
       <w:r>
         <w:t xml:space="preserve">, which has been circled in red </w:t>
       </w:r>
+      <w:proofErr w:type="spellStart"/>
       <w:proofErr w:type="gramStart"/>
       <w:r>
-        <w:t xml:space="preserve">in </w:t>
+        <w:t>in</w:t>
+      </w:r>
+      <w:proofErr w:type="spellEnd"/>
+      <w:r>
+        <w:t xml:space="preserve"> </w:t>
       </w:r>
       <w:r>
         <w:t>.</w:t>
@@ -2338,27 +2357,14 @@
             <w:r>
               <w:t xml:space="preserve">Figure </w:t>
             </w:r>
-            <w:r>
-              <w:fldChar w:fldCharType="begin"/>
-            </w:r>
-            <w:r>
-              <w:instrText xml:space="preserve"> SEQ Figure \* ARABIC </w:instrText>
-            </w:r>
-            <w:r>
-              <w:fldChar w:fldCharType="separate"/>
-            </w:r>
-            <w:r>
-              <w:rPr>
-                <w:noProof/>
-              </w:rPr>
-              <w:t>7</w:t>
-            </w:r>
-            <w:r>
-              <w:rPr>
-                <w:noProof/>
-              </w:rPr>
-              <w:fldChar w:fldCharType="end"/>
-            </w:r>
+            <w:fldSimple w:instr=" SEQ Figure \* ARABIC ">
+              <w:r>
+                <w:rPr>
+                  <w:noProof/>
+                </w:rPr>
+                <w:t>7</w:t>
+              </w:r>
+            </w:fldSimple>
             <w:bookmarkEnd w:id="6"/>
             <w:r>
               <w:t xml:space="preserve"> - Part of a Mac menu bar</w:t>
@@ -2422,27 +2428,14 @@
             <w:r>
               <w:t xml:space="preserve">Figure </w:t>
             </w:r>
-            <w:r>
-              <w:fldChar w:fldCharType="begin"/>
-            </w:r>
-            <w:r>
-              <w:instrText xml:space="preserve"> SEQ Figure \* ARABIC </w:instrText>
-            </w:r>
-            <w:r>
-              <w:fldChar w:fldCharType="separate"/>
-            </w:r>
-            <w:r>
-              <w:rPr>
-                <w:noProof/>
-              </w:rPr>
-              <w:t>8</w:t>
-            </w:r>
-            <w:r>
-              <w:rPr>
-                <w:noProof/>
-              </w:rPr>
-              <w:fldChar w:fldCharType="end"/>
-            </w:r>
+            <w:fldSimple w:instr=" SEQ Figure \* ARABIC ">
+              <w:r>
+                <w:rPr>
+                  <w:noProof/>
+                </w:rPr>
+                <w:t>8</w:t>
+              </w:r>
+            </w:fldSimple>
             <w:bookmarkEnd w:id="7"/>
             <w:r>
               <w:t xml:space="preserve"> - Part of a Windows task bar</w:t>
@@ -2586,27 +2579,14 @@
       <w:r>
         <w:t xml:space="preserve">Figure </w:t>
       </w:r>
-      <w:r>
-        <w:fldChar w:fldCharType="begin"/>
-      </w:r>
-      <w:r>
-        <w:instrText xml:space="preserve"> SEQ Figure \* ARABIC </w:instrText>
-      </w:r>
-      <w:r>
-        <w:fldChar w:fldCharType="separate"/>
-      </w:r>
-      <w:r>
-        <w:rPr>
-          <w:noProof/>
-        </w:rPr>
-        <w:t>9</w:t>
-      </w:r>
-      <w:r>
-        <w:rPr>
-          <w:noProof/>
-        </w:rPr>
-        <w:fldChar w:fldCharType="end"/>
-      </w:r>
+      <w:fldSimple w:instr=" SEQ Figure \* ARABIC ">
+        <w:r>
+          <w:rPr>
+            <w:noProof/>
+          </w:rPr>
+          <w:t>9</w:t>
+        </w:r>
+      </w:fldSimple>
       <w:bookmarkEnd w:id="8"/>
       <w:r>
         <w:t xml:space="preserve"> - OneDrive app </w:t>
@@ -2676,7 +2656,15 @@
         <w:t xml:space="preserve">Account </w:t>
       </w:r>
       <w:r>
-        <w:t>tab in this window you will see a list of all the folders that the OneDrive application is currently sycnhronising.</w:t>
+        <w:t xml:space="preserve">tab in this window you will see a list of all the folders that the OneDrive application is currently </w:t>
+      </w:r>
+      <w:proofErr w:type="spellStart"/>
+      <w:r>
+        <w:t>sycnhronising</w:t>
+      </w:r>
+      <w:proofErr w:type="spellEnd"/>
+      <w:r>
+        <w:t>.</w:t>
       </w:r>
     </w:p>
     <w:p>
@@ -2758,27 +2746,14 @@
       <w:r>
         <w:t xml:space="preserve">Figure </w:t>
       </w:r>
-      <w:r>
-        <w:fldChar w:fldCharType="begin"/>
-      </w:r>
-      <w:r>
-        <w:instrText xml:space="preserve"> SEQ Figure \* ARABIC </w:instrText>
-      </w:r>
-      <w:r>
-        <w:fldChar w:fldCharType="separate"/>
-      </w:r>
-      <w:r>
-        <w:rPr>
-          <w:noProof/>
-        </w:rPr>
-        <w:t>10</w:t>
-      </w:r>
-      <w:r>
-        <w:rPr>
-          <w:noProof/>
-        </w:rPr>
-        <w:fldChar w:fldCharType="end"/>
-      </w:r>
+      <w:fldSimple w:instr=" SEQ Figure \* ARABIC ">
+        <w:r>
+          <w:rPr>
+            <w:noProof/>
+          </w:rPr>
+          <w:t>10</w:t>
+        </w:r>
+      </w:fldSimple>
       <w:bookmarkEnd w:id="9"/>
       <w:r>
         <w:t xml:space="preserve"> - OneDrive app settings (Mac)</w:t>
@@ -8837,9 +8812,12 @@
 </file>
 
 <file path=customXml/item1.xml><?xml version="1.0" encoding="utf-8"?>
-<p:properties xmlns:p="http://schemas.microsoft.com/office/2006/metadata/properties" xmlns:xsi="http://www.w3.org/2001/XMLSchema-instance" xmlns:pc="http://schemas.microsoft.com/office/infopath/2007/PartnerControls">
-  <documentManagement/>
-</p:properties>
+<?mso-contentType ?>
+<FormTemplates xmlns="http://schemas.microsoft.com/sharepoint/v3/contenttype/forms">
+  <Display>DocumentLibraryForm</Display>
+  <Edit>DocumentLibraryForm</Edit>
+  <New>DocumentLibraryForm</New>
+</FormTemplates>
 </file>
 
 <file path=customXml/item2.xml><?xml version="1.0" encoding="utf-8"?>
@@ -9052,19 +9030,15 @@
 </file>
 
 <file path=customXml/item3.xml><?xml version="1.0" encoding="utf-8"?>
-<?mso-contentType ?>
-<FormTemplates xmlns="http://schemas.microsoft.com/sharepoint/v3/contenttype/forms">
-  <Display>DocumentLibraryForm</Display>
-  <Edit>DocumentLibraryForm</Edit>
-  <New>DocumentLibraryForm</New>
-</FormTemplates>
+<p:properties xmlns:p="http://schemas.microsoft.com/office/2006/metadata/properties" xmlns:xsi="http://www.w3.org/2001/XMLSchema-instance" xmlns:pc="http://schemas.microsoft.com/office/infopath/2007/PartnerControls">
+  <documentManagement/>
+</p:properties>
 </file>
 
 <file path=customXml/itemProps1.xml><?xml version="1.0" encoding="utf-8"?>
-<ds:datastoreItem xmlns:ds="http://schemas.openxmlformats.org/officeDocument/2006/customXml" ds:itemID="{6AE47011-FF1B-4591-8C0F-1B5B29981C8F}">
+<ds:datastoreItem xmlns:ds="http://schemas.openxmlformats.org/officeDocument/2006/customXml" ds:itemID="{479E764B-4064-423F-B093-693C9D04465F}">
   <ds:schemaRefs>
-    <ds:schemaRef ds:uri="http://schemas.microsoft.com/office/2006/metadata/properties"/>
-    <ds:schemaRef ds:uri="http://schemas.microsoft.com/office/infopath/2007/PartnerControls"/>
+    <ds:schemaRef ds:uri="http://schemas.microsoft.com/sharepoint/v3/contenttype/forms"/>
   </ds:schemaRefs>
 </ds:datastoreItem>
 </file>
@@ -9089,9 +9063,10 @@
 </file>
 
 <file path=customXml/itemProps3.xml><?xml version="1.0" encoding="utf-8"?>
-<ds:datastoreItem xmlns:ds="http://schemas.openxmlformats.org/officeDocument/2006/customXml" ds:itemID="{479E764B-4064-423F-B093-693C9D04465F}">
+<ds:datastoreItem xmlns:ds="http://schemas.openxmlformats.org/officeDocument/2006/customXml" ds:itemID="{6AE47011-FF1B-4591-8C0F-1B5B29981C8F}">
   <ds:schemaRefs>
-    <ds:schemaRef ds:uri="http://schemas.microsoft.com/sharepoint/v3/contenttype/forms"/>
+    <ds:schemaRef ds:uri="http://schemas.microsoft.com/office/2006/metadata/properties"/>
+    <ds:schemaRef ds:uri="http://schemas.microsoft.com/office/infopath/2007/PartnerControls"/>
   </ds:schemaRefs>
 </ds:datastoreItem>
 </file>
</xml_diff>